<commit_message>
:memo: Nivel 1 - lecciones 8, 9, 10 y 11
</commit_message>
<xml_diff>
--- a/UIPATH.docx
+++ b/UIPATH.docx
@@ -956,10 +956,7 @@
         </w:p>
       </w:sdtContent>
     </w:sdt>
-    <w:p>
-      <w:bookmarkStart w:id="0" w:name="_GoBack"/>
-      <w:bookmarkEnd w:id="0"/>
-    </w:p>
+    <w:p/>
     <w:p>
       <w:r>
         <w:br w:type="page"/>
@@ -972,7 +969,7 @@
           <w:color w:val="auto"/>
         </w:rPr>
       </w:pPr>
-      <w:bookmarkStart w:id="1" w:name="_Toc4333029"/>
+      <w:bookmarkStart w:id="0" w:name="_Toc4333029"/>
       <w:r>
         <w:rPr>
           <w:color w:val="auto"/>
@@ -992,7 +989,7 @@
         </w:rPr>
         <w:t>1</w:t>
       </w:r>
-      <w:bookmarkEnd w:id="1"/>
+      <w:bookmarkEnd w:id="0"/>
     </w:p>
     <w:p>
       <w:r>
@@ -1093,7 +1090,7 @@
           <w:color w:val="auto"/>
         </w:rPr>
       </w:pPr>
-      <w:bookmarkStart w:id="2" w:name="_Toc4333030"/>
+      <w:bookmarkStart w:id="1" w:name="_Toc4333030"/>
       <w:r>
         <w:rPr>
           <w:color w:val="auto"/>
@@ -1113,7 +1110,7 @@
         </w:rPr>
         <w:t>2</w:t>
       </w:r>
-      <w:bookmarkEnd w:id="2"/>
+      <w:bookmarkEnd w:id="1"/>
     </w:p>
     <w:p>
       <w:r>
@@ -1214,7 +1211,7 @@
           <w:color w:val="auto"/>
         </w:rPr>
       </w:pPr>
-      <w:bookmarkStart w:id="3" w:name="_Toc4333031"/>
+      <w:bookmarkStart w:id="2" w:name="_Toc4333031"/>
       <w:r>
         <w:rPr>
           <w:color w:val="auto"/>
@@ -1234,7 +1231,7 @@
         </w:rPr>
         <w:t>3</w:t>
       </w:r>
-      <w:bookmarkEnd w:id="3"/>
+      <w:bookmarkEnd w:id="2"/>
     </w:p>
     <w:p>
       <w:r>
@@ -1335,7 +1332,7 @@
           <w:color w:val="auto"/>
         </w:rPr>
       </w:pPr>
-      <w:bookmarkStart w:id="4" w:name="_Toc4333032"/>
+      <w:bookmarkStart w:id="3" w:name="_Toc4333032"/>
       <w:r>
         <w:rPr>
           <w:color w:val="auto"/>
@@ -1355,7 +1352,7 @@
         </w:rPr>
         <w:t>4</w:t>
       </w:r>
-      <w:bookmarkEnd w:id="4"/>
+      <w:bookmarkEnd w:id="3"/>
     </w:p>
     <w:p>
       <w:r>
@@ -1456,7 +1453,7 @@
           <w:color w:val="auto"/>
         </w:rPr>
       </w:pPr>
-      <w:bookmarkStart w:id="5" w:name="_Toc4333033"/>
+      <w:bookmarkStart w:id="4" w:name="_Toc4333033"/>
       <w:r>
         <w:rPr>
           <w:color w:val="auto"/>
@@ -1476,7 +1473,7 @@
         </w:rPr>
         <w:t>5</w:t>
       </w:r>
-      <w:bookmarkEnd w:id="5"/>
+      <w:bookmarkEnd w:id="4"/>
     </w:p>
     <w:p>
       <w:r>
@@ -1577,7 +1574,7 @@
           <w:color w:val="auto"/>
         </w:rPr>
       </w:pPr>
-      <w:bookmarkStart w:id="6" w:name="_Toc4333034"/>
+      <w:bookmarkStart w:id="5" w:name="_Toc4333034"/>
       <w:r>
         <w:rPr>
           <w:color w:val="auto"/>
@@ -1585,7 +1582,7 @@
         <w:lastRenderedPageBreak/>
         <w:t>NIVEL 1 - LECIÓN 6</w:t>
       </w:r>
-      <w:bookmarkEnd w:id="6"/>
+      <w:bookmarkEnd w:id="5"/>
     </w:p>
     <w:p>
       <w:r>
@@ -1686,7 +1683,7 @@
           <w:color w:val="auto"/>
         </w:rPr>
       </w:pPr>
-      <w:bookmarkStart w:id="7" w:name="_Toc4333035"/>
+      <w:bookmarkStart w:id="6" w:name="_Toc4333035"/>
       <w:r>
         <w:rPr>
           <w:color w:val="auto"/>
@@ -1700,7 +1697,7 @@
         </w:rPr>
         <w:t xml:space="preserve"> 7</w:t>
       </w:r>
-      <w:bookmarkEnd w:id="7"/>
+      <w:bookmarkEnd w:id="6"/>
     </w:p>
     <w:p>
       <w:r>
@@ -1801,7 +1798,7 @@
           <w:color w:val="auto"/>
         </w:rPr>
       </w:pPr>
-      <w:bookmarkStart w:id="8" w:name="_Toc4333036"/>
+      <w:bookmarkStart w:id="7" w:name="_Toc4333036"/>
       <w:r>
         <w:rPr>
           <w:color w:val="auto"/>
@@ -1821,9 +1818,95 @@
         </w:rPr>
         <w:t>8</w:t>
       </w:r>
-      <w:bookmarkEnd w:id="8"/>
-    </w:p>
-    <w:p/>
+      <w:bookmarkEnd w:id="7"/>
+    </w:p>
+    <w:p>
+      <w:r>
+        <w:rPr>
+          <w:noProof/>
+          <w:lang w:eastAsia="es-SV"/>
+        </w:rPr>
+        <w:drawing>
+          <wp:inline distT="0" distB="0" distL="0" distR="0" wp14:anchorId="6457193A" wp14:editId="4BEE5412">
+            <wp:extent cx="7052310" cy="7713345"/>
+            <wp:effectExtent l="0" t="0" r="0" b="1905"/>
+            <wp:docPr id="24" name="Imagen 24"/>
+            <wp:cNvGraphicFramePr>
+              <a:graphicFrameLocks xmlns:a="http://schemas.openxmlformats.org/drawingml/2006/main" noChangeAspect="1"/>
+            </wp:cNvGraphicFramePr>
+            <a:graphic xmlns:a="http://schemas.openxmlformats.org/drawingml/2006/main">
+              <a:graphicData uri="http://schemas.openxmlformats.org/drawingml/2006/picture">
+                <pic:pic xmlns:pic="http://schemas.openxmlformats.org/drawingml/2006/picture">
+                  <pic:nvPicPr>
+                    <pic:cNvPr id="1" name=""/>
+                    <pic:cNvPicPr/>
+                  </pic:nvPicPr>
+                  <pic:blipFill>
+                    <a:blip r:embed="rId19"/>
+                    <a:stretch>
+                      <a:fillRect/>
+                    </a:stretch>
+                  </pic:blipFill>
+                  <pic:spPr>
+                    <a:xfrm>
+                      <a:off x="0" y="0"/>
+                      <a:ext cx="7052310" cy="7713345"/>
+                    </a:xfrm>
+                    <a:prstGeom prst="rect">
+                      <a:avLst/>
+                    </a:prstGeom>
+                  </pic:spPr>
+                </pic:pic>
+              </a:graphicData>
+            </a:graphic>
+          </wp:inline>
+        </w:drawing>
+      </w:r>
+    </w:p>
+    <w:p>
+      <w:r>
+        <w:rPr>
+          <w:noProof/>
+          <w:lang w:eastAsia="es-SV"/>
+        </w:rPr>
+        <w:lastRenderedPageBreak/>
+        <w:drawing>
+          <wp:inline distT="0" distB="0" distL="0" distR="0" wp14:anchorId="5A528FF7" wp14:editId="1C0ED5BD">
+            <wp:extent cx="7052310" cy="7713345"/>
+            <wp:effectExtent l="0" t="0" r="0" b="1905"/>
+            <wp:docPr id="25" name="Imagen 25"/>
+            <wp:cNvGraphicFramePr>
+              <a:graphicFrameLocks xmlns:a="http://schemas.openxmlformats.org/drawingml/2006/main" noChangeAspect="1"/>
+            </wp:cNvGraphicFramePr>
+            <a:graphic xmlns:a="http://schemas.openxmlformats.org/drawingml/2006/main">
+              <a:graphicData uri="http://schemas.openxmlformats.org/drawingml/2006/picture">
+                <pic:pic xmlns:pic="http://schemas.openxmlformats.org/drawingml/2006/picture">
+                  <pic:nvPicPr>
+                    <pic:cNvPr id="1" name=""/>
+                    <pic:cNvPicPr/>
+                  </pic:nvPicPr>
+                  <pic:blipFill>
+                    <a:blip r:embed="rId20"/>
+                    <a:stretch>
+                      <a:fillRect/>
+                    </a:stretch>
+                  </pic:blipFill>
+                  <pic:spPr>
+                    <a:xfrm>
+                      <a:off x="0" y="0"/>
+                      <a:ext cx="7052310" cy="7713345"/>
+                    </a:xfrm>
+                    <a:prstGeom prst="rect">
+                      <a:avLst/>
+                    </a:prstGeom>
+                  </pic:spPr>
+                </pic:pic>
+              </a:graphicData>
+            </a:graphic>
+          </wp:inline>
+        </w:drawing>
+      </w:r>
+    </w:p>
     <w:p>
       <w:r>
         <w:br w:type="page"/>
@@ -1836,7 +1919,7 @@
           <w:color w:val="auto"/>
         </w:rPr>
       </w:pPr>
-      <w:bookmarkStart w:id="9" w:name="_Toc4333037"/>
+      <w:bookmarkStart w:id="8" w:name="_Toc4333037"/>
       <w:r>
         <w:rPr>
           <w:color w:val="auto"/>
@@ -1856,9 +1939,95 @@
         </w:rPr>
         <w:t>9</w:t>
       </w:r>
-      <w:bookmarkEnd w:id="9"/>
-    </w:p>
-    <w:p/>
+      <w:bookmarkEnd w:id="8"/>
+    </w:p>
+    <w:p>
+      <w:r>
+        <w:rPr>
+          <w:noProof/>
+          <w:lang w:eastAsia="es-SV"/>
+        </w:rPr>
+        <w:drawing>
+          <wp:inline distT="0" distB="0" distL="0" distR="0" wp14:anchorId="01C37BC8" wp14:editId="4C91ED9B">
+            <wp:extent cx="7052310" cy="7713345"/>
+            <wp:effectExtent l="0" t="0" r="0" b="1905"/>
+            <wp:docPr id="26" name="Imagen 26"/>
+            <wp:cNvGraphicFramePr>
+              <a:graphicFrameLocks xmlns:a="http://schemas.openxmlformats.org/drawingml/2006/main" noChangeAspect="1"/>
+            </wp:cNvGraphicFramePr>
+            <a:graphic xmlns:a="http://schemas.openxmlformats.org/drawingml/2006/main">
+              <a:graphicData uri="http://schemas.openxmlformats.org/drawingml/2006/picture">
+                <pic:pic xmlns:pic="http://schemas.openxmlformats.org/drawingml/2006/picture">
+                  <pic:nvPicPr>
+                    <pic:cNvPr id="1" name=""/>
+                    <pic:cNvPicPr/>
+                  </pic:nvPicPr>
+                  <pic:blipFill>
+                    <a:blip r:embed="rId21"/>
+                    <a:stretch>
+                      <a:fillRect/>
+                    </a:stretch>
+                  </pic:blipFill>
+                  <pic:spPr>
+                    <a:xfrm>
+                      <a:off x="0" y="0"/>
+                      <a:ext cx="7052310" cy="7713345"/>
+                    </a:xfrm>
+                    <a:prstGeom prst="rect">
+                      <a:avLst/>
+                    </a:prstGeom>
+                  </pic:spPr>
+                </pic:pic>
+              </a:graphicData>
+            </a:graphic>
+          </wp:inline>
+        </w:drawing>
+      </w:r>
+    </w:p>
+    <w:p>
+      <w:r>
+        <w:rPr>
+          <w:noProof/>
+          <w:lang w:eastAsia="es-SV"/>
+        </w:rPr>
+        <w:lastRenderedPageBreak/>
+        <w:drawing>
+          <wp:inline distT="0" distB="0" distL="0" distR="0" wp14:anchorId="7C5C7FA1" wp14:editId="141C227C">
+            <wp:extent cx="7052310" cy="7713345"/>
+            <wp:effectExtent l="0" t="0" r="0" b="1905"/>
+            <wp:docPr id="27" name="Imagen 27"/>
+            <wp:cNvGraphicFramePr>
+              <a:graphicFrameLocks xmlns:a="http://schemas.openxmlformats.org/drawingml/2006/main" noChangeAspect="1"/>
+            </wp:cNvGraphicFramePr>
+            <a:graphic xmlns:a="http://schemas.openxmlformats.org/drawingml/2006/main">
+              <a:graphicData uri="http://schemas.openxmlformats.org/drawingml/2006/picture">
+                <pic:pic xmlns:pic="http://schemas.openxmlformats.org/drawingml/2006/picture">
+                  <pic:nvPicPr>
+                    <pic:cNvPr id="1" name=""/>
+                    <pic:cNvPicPr/>
+                  </pic:nvPicPr>
+                  <pic:blipFill>
+                    <a:blip r:embed="rId22"/>
+                    <a:stretch>
+                      <a:fillRect/>
+                    </a:stretch>
+                  </pic:blipFill>
+                  <pic:spPr>
+                    <a:xfrm>
+                      <a:off x="0" y="0"/>
+                      <a:ext cx="7052310" cy="7713345"/>
+                    </a:xfrm>
+                    <a:prstGeom prst="rect">
+                      <a:avLst/>
+                    </a:prstGeom>
+                  </pic:spPr>
+                </pic:pic>
+              </a:graphicData>
+            </a:graphic>
+          </wp:inline>
+        </w:drawing>
+      </w:r>
+    </w:p>
     <w:p>
       <w:r>
         <w:br w:type="page"/>
@@ -1871,7 +2040,7 @@
           <w:color w:val="auto"/>
         </w:rPr>
       </w:pPr>
-      <w:bookmarkStart w:id="10" w:name="_Toc4333038"/>
+      <w:bookmarkStart w:id="9" w:name="_Toc4333038"/>
       <w:r>
         <w:rPr>
           <w:color w:val="auto"/>
@@ -1891,9 +2060,95 @@
         </w:rPr>
         <w:t>10</w:t>
       </w:r>
-      <w:bookmarkEnd w:id="10"/>
-    </w:p>
-    <w:p/>
+      <w:bookmarkEnd w:id="9"/>
+    </w:p>
+    <w:p>
+      <w:r>
+        <w:rPr>
+          <w:noProof/>
+          <w:lang w:eastAsia="es-SV"/>
+        </w:rPr>
+        <w:drawing>
+          <wp:inline distT="0" distB="0" distL="0" distR="0" wp14:anchorId="0D58723B" wp14:editId="2D9D697B">
+            <wp:extent cx="7052310" cy="7713345"/>
+            <wp:effectExtent l="0" t="0" r="0" b="1905"/>
+            <wp:docPr id="28" name="Imagen 28"/>
+            <wp:cNvGraphicFramePr>
+              <a:graphicFrameLocks xmlns:a="http://schemas.openxmlformats.org/drawingml/2006/main" noChangeAspect="1"/>
+            </wp:cNvGraphicFramePr>
+            <a:graphic xmlns:a="http://schemas.openxmlformats.org/drawingml/2006/main">
+              <a:graphicData uri="http://schemas.openxmlformats.org/drawingml/2006/picture">
+                <pic:pic xmlns:pic="http://schemas.openxmlformats.org/drawingml/2006/picture">
+                  <pic:nvPicPr>
+                    <pic:cNvPr id="1" name=""/>
+                    <pic:cNvPicPr/>
+                  </pic:nvPicPr>
+                  <pic:blipFill>
+                    <a:blip r:embed="rId23"/>
+                    <a:stretch>
+                      <a:fillRect/>
+                    </a:stretch>
+                  </pic:blipFill>
+                  <pic:spPr>
+                    <a:xfrm>
+                      <a:off x="0" y="0"/>
+                      <a:ext cx="7052310" cy="7713345"/>
+                    </a:xfrm>
+                    <a:prstGeom prst="rect">
+                      <a:avLst/>
+                    </a:prstGeom>
+                  </pic:spPr>
+                </pic:pic>
+              </a:graphicData>
+            </a:graphic>
+          </wp:inline>
+        </w:drawing>
+      </w:r>
+    </w:p>
+    <w:p>
+      <w:r>
+        <w:rPr>
+          <w:noProof/>
+          <w:lang w:eastAsia="es-SV"/>
+        </w:rPr>
+        <w:lastRenderedPageBreak/>
+        <w:drawing>
+          <wp:inline distT="0" distB="0" distL="0" distR="0" wp14:anchorId="6855ADA7" wp14:editId="69D25A3C">
+            <wp:extent cx="7052310" cy="7713345"/>
+            <wp:effectExtent l="0" t="0" r="0" b="1905"/>
+            <wp:docPr id="29" name="Imagen 29"/>
+            <wp:cNvGraphicFramePr>
+              <a:graphicFrameLocks xmlns:a="http://schemas.openxmlformats.org/drawingml/2006/main" noChangeAspect="1"/>
+            </wp:cNvGraphicFramePr>
+            <a:graphic xmlns:a="http://schemas.openxmlformats.org/drawingml/2006/main">
+              <a:graphicData uri="http://schemas.openxmlformats.org/drawingml/2006/picture">
+                <pic:pic xmlns:pic="http://schemas.openxmlformats.org/drawingml/2006/picture">
+                  <pic:nvPicPr>
+                    <pic:cNvPr id="1" name=""/>
+                    <pic:cNvPicPr/>
+                  </pic:nvPicPr>
+                  <pic:blipFill>
+                    <a:blip r:embed="rId24"/>
+                    <a:stretch>
+                      <a:fillRect/>
+                    </a:stretch>
+                  </pic:blipFill>
+                  <pic:spPr>
+                    <a:xfrm>
+                      <a:off x="0" y="0"/>
+                      <a:ext cx="7052310" cy="7713345"/>
+                    </a:xfrm>
+                    <a:prstGeom prst="rect">
+                      <a:avLst/>
+                    </a:prstGeom>
+                  </pic:spPr>
+                </pic:pic>
+              </a:graphicData>
+            </a:graphic>
+          </wp:inline>
+        </w:drawing>
+      </w:r>
+    </w:p>
     <w:p>
       <w:r>
         <w:br w:type="page"/>
@@ -1906,7 +2161,7 @@
           <w:color w:val="auto"/>
         </w:rPr>
       </w:pPr>
-      <w:bookmarkStart w:id="11" w:name="_Toc4333039"/>
+      <w:bookmarkStart w:id="10" w:name="_Toc4333039"/>
       <w:r>
         <w:rPr>
           <w:color w:val="auto"/>
@@ -1926,9 +2181,95 @@
         </w:rPr>
         <w:t>11</w:t>
       </w:r>
-      <w:bookmarkEnd w:id="11"/>
-    </w:p>
-    <w:p/>
+      <w:bookmarkEnd w:id="10"/>
+    </w:p>
+    <w:p>
+      <w:r>
+        <w:rPr>
+          <w:noProof/>
+          <w:lang w:eastAsia="es-SV"/>
+        </w:rPr>
+        <w:drawing>
+          <wp:inline distT="0" distB="0" distL="0" distR="0" wp14:anchorId="67E55001" wp14:editId="25306317">
+            <wp:extent cx="7052310" cy="7713345"/>
+            <wp:effectExtent l="0" t="0" r="0" b="1905"/>
+            <wp:docPr id="30" name="Imagen 30"/>
+            <wp:cNvGraphicFramePr>
+              <a:graphicFrameLocks xmlns:a="http://schemas.openxmlformats.org/drawingml/2006/main" noChangeAspect="1"/>
+            </wp:cNvGraphicFramePr>
+            <a:graphic xmlns:a="http://schemas.openxmlformats.org/drawingml/2006/main">
+              <a:graphicData uri="http://schemas.openxmlformats.org/drawingml/2006/picture">
+                <pic:pic xmlns:pic="http://schemas.openxmlformats.org/drawingml/2006/picture">
+                  <pic:nvPicPr>
+                    <pic:cNvPr id="1" name=""/>
+                    <pic:cNvPicPr/>
+                  </pic:nvPicPr>
+                  <pic:blipFill>
+                    <a:blip r:embed="rId25"/>
+                    <a:stretch>
+                      <a:fillRect/>
+                    </a:stretch>
+                  </pic:blipFill>
+                  <pic:spPr>
+                    <a:xfrm>
+                      <a:off x="0" y="0"/>
+                      <a:ext cx="7052310" cy="7713345"/>
+                    </a:xfrm>
+                    <a:prstGeom prst="rect">
+                      <a:avLst/>
+                    </a:prstGeom>
+                  </pic:spPr>
+                </pic:pic>
+              </a:graphicData>
+            </a:graphic>
+          </wp:inline>
+        </w:drawing>
+      </w:r>
+    </w:p>
+    <w:p>
+      <w:r>
+        <w:rPr>
+          <w:noProof/>
+          <w:lang w:eastAsia="es-SV"/>
+        </w:rPr>
+        <w:lastRenderedPageBreak/>
+        <w:drawing>
+          <wp:inline distT="0" distB="0" distL="0" distR="0" wp14:anchorId="103F943B" wp14:editId="3C6421E9">
+            <wp:extent cx="7052310" cy="7713345"/>
+            <wp:effectExtent l="0" t="0" r="0" b="1905"/>
+            <wp:docPr id="31" name="Imagen 31"/>
+            <wp:cNvGraphicFramePr>
+              <a:graphicFrameLocks xmlns:a="http://schemas.openxmlformats.org/drawingml/2006/main" noChangeAspect="1"/>
+            </wp:cNvGraphicFramePr>
+            <a:graphic xmlns:a="http://schemas.openxmlformats.org/drawingml/2006/main">
+              <a:graphicData uri="http://schemas.openxmlformats.org/drawingml/2006/picture">
+                <pic:pic xmlns:pic="http://schemas.openxmlformats.org/drawingml/2006/picture">
+                  <pic:nvPicPr>
+                    <pic:cNvPr id="1" name=""/>
+                    <pic:cNvPicPr/>
+                  </pic:nvPicPr>
+                  <pic:blipFill>
+                    <a:blip r:embed="rId26"/>
+                    <a:stretch>
+                      <a:fillRect/>
+                    </a:stretch>
+                  </pic:blipFill>
+                  <pic:spPr>
+                    <a:xfrm>
+                      <a:off x="0" y="0"/>
+                      <a:ext cx="7052310" cy="7713345"/>
+                    </a:xfrm>
+                    <a:prstGeom prst="rect">
+                      <a:avLst/>
+                    </a:prstGeom>
+                  </pic:spPr>
+                </pic:pic>
+              </a:graphicData>
+            </a:graphic>
+          </wp:inline>
+        </w:drawing>
+      </w:r>
+    </w:p>
     <w:p>
       <w:r>
         <w:br w:type="page"/>
@@ -1941,7 +2282,7 @@
           <w:color w:val="auto"/>
         </w:rPr>
       </w:pPr>
-      <w:bookmarkStart w:id="12" w:name="_Toc4333040"/>
+      <w:bookmarkStart w:id="11" w:name="_Toc4333040"/>
       <w:r>
         <w:rPr>
           <w:color w:val="auto"/>
@@ -1949,9 +2290,12 @@
         <w:lastRenderedPageBreak/>
         <w:t>NIVEL 1 - LECIÓN 12</w:t>
       </w:r>
+      <w:bookmarkEnd w:id="11"/>
+    </w:p>
+    <w:p>
+      <w:bookmarkStart w:id="12" w:name="_GoBack"/>
       <w:bookmarkEnd w:id="12"/>
     </w:p>
-    <w:p/>
     <w:p>
       <w:r>
         <w:br w:type="page"/>
@@ -2765,7 +3109,7 @@
 </file>
 
 <file path=customXml/itemProps1.xml><?xml version="1.0" encoding="utf-8"?>
-<ds:datastoreItem xmlns:ds="http://schemas.openxmlformats.org/officeDocument/2006/customXml" ds:itemID="{99AF9B6F-1196-4247-AEFA-9DBC08AEDBE5}">
+<ds:datastoreItem xmlns:ds="http://schemas.openxmlformats.org/officeDocument/2006/customXml" ds:itemID="{FA2BEF1C-28EE-45A1-8DD7-B60015B27AF2}">
   <ds:schemaRefs>
     <ds:schemaRef ds:uri="http://schemas.openxmlformats.org/officeDocument/2006/bibliography"/>
   </ds:schemaRefs>

</xml_diff>

<commit_message>
:tram: Nivel 1 - lecciones 12 y 13
</commit_message>
<xml_diff>
--- a/UIPATH.docx
+++ b/UIPATH.docx
@@ -2293,8 +2293,91 @@
       <w:bookmarkEnd w:id="11"/>
     </w:p>
     <w:p>
-      <w:bookmarkStart w:id="12" w:name="_GoBack"/>
-      <w:bookmarkEnd w:id="12"/>
+      <w:r>
+        <w:rPr>
+          <w:noProof/>
+          <w:lang w:eastAsia="es-SV"/>
+        </w:rPr>
+        <w:drawing>
+          <wp:inline distT="0" distB="0" distL="0" distR="0" wp14:anchorId="7D2B5FD0" wp14:editId="6D46A58C">
+            <wp:extent cx="7052310" cy="7713345"/>
+            <wp:effectExtent l="0" t="0" r="0" b="1905"/>
+            <wp:docPr id="32" name="Imagen 32"/>
+            <wp:cNvGraphicFramePr>
+              <a:graphicFrameLocks xmlns:a="http://schemas.openxmlformats.org/drawingml/2006/main" noChangeAspect="1"/>
+            </wp:cNvGraphicFramePr>
+            <a:graphic xmlns:a="http://schemas.openxmlformats.org/drawingml/2006/main">
+              <a:graphicData uri="http://schemas.openxmlformats.org/drawingml/2006/picture">
+                <pic:pic xmlns:pic="http://schemas.openxmlformats.org/drawingml/2006/picture">
+                  <pic:nvPicPr>
+                    <pic:cNvPr id="1" name=""/>
+                    <pic:cNvPicPr/>
+                  </pic:nvPicPr>
+                  <pic:blipFill>
+                    <a:blip r:embed="rId27"/>
+                    <a:stretch>
+                      <a:fillRect/>
+                    </a:stretch>
+                  </pic:blipFill>
+                  <pic:spPr>
+                    <a:xfrm>
+                      <a:off x="0" y="0"/>
+                      <a:ext cx="7052310" cy="7713345"/>
+                    </a:xfrm>
+                    <a:prstGeom prst="rect">
+                      <a:avLst/>
+                    </a:prstGeom>
+                  </pic:spPr>
+                </pic:pic>
+              </a:graphicData>
+            </a:graphic>
+          </wp:inline>
+        </w:drawing>
+      </w:r>
+    </w:p>
+    <w:p>
+      <w:r>
+        <w:rPr>
+          <w:noProof/>
+          <w:lang w:eastAsia="es-SV"/>
+        </w:rPr>
+        <w:lastRenderedPageBreak/>
+        <w:drawing>
+          <wp:inline distT="0" distB="0" distL="0" distR="0" wp14:anchorId="39CF14FB" wp14:editId="362BFB37">
+            <wp:extent cx="7052310" cy="7713345"/>
+            <wp:effectExtent l="0" t="0" r="0" b="1905"/>
+            <wp:docPr id="33" name="Imagen 33"/>
+            <wp:cNvGraphicFramePr>
+              <a:graphicFrameLocks xmlns:a="http://schemas.openxmlformats.org/drawingml/2006/main" noChangeAspect="1"/>
+            </wp:cNvGraphicFramePr>
+            <a:graphic xmlns:a="http://schemas.openxmlformats.org/drawingml/2006/main">
+              <a:graphicData uri="http://schemas.openxmlformats.org/drawingml/2006/picture">
+                <pic:pic xmlns:pic="http://schemas.openxmlformats.org/drawingml/2006/picture">
+                  <pic:nvPicPr>
+                    <pic:cNvPr id="1" name=""/>
+                    <pic:cNvPicPr/>
+                  </pic:nvPicPr>
+                  <pic:blipFill>
+                    <a:blip r:embed="rId28"/>
+                    <a:stretch>
+                      <a:fillRect/>
+                    </a:stretch>
+                  </pic:blipFill>
+                  <pic:spPr>
+                    <a:xfrm>
+                      <a:off x="0" y="0"/>
+                      <a:ext cx="7052310" cy="7713345"/>
+                    </a:xfrm>
+                    <a:prstGeom prst="rect">
+                      <a:avLst/>
+                    </a:prstGeom>
+                  </pic:spPr>
+                </pic:pic>
+              </a:graphicData>
+            </a:graphic>
+          </wp:inline>
+        </w:drawing>
+      </w:r>
     </w:p>
     <w:p>
       <w:r>
@@ -2308,7 +2391,7 @@
           <w:color w:val="auto"/>
         </w:rPr>
       </w:pPr>
-      <w:bookmarkStart w:id="13" w:name="_Toc4333041"/>
+      <w:bookmarkStart w:id="12" w:name="_Toc4333041"/>
       <w:r>
         <w:rPr>
           <w:color w:val="auto"/>
@@ -2328,9 +2411,97 @@
         </w:rPr>
         <w:t>13</w:t>
       </w:r>
+      <w:bookmarkEnd w:id="12"/>
+    </w:p>
+    <w:p>
+      <w:r>
+        <w:rPr>
+          <w:noProof/>
+          <w:lang w:eastAsia="es-SV"/>
+        </w:rPr>
+        <w:drawing>
+          <wp:inline distT="0" distB="0" distL="0" distR="0" wp14:anchorId="4FA660BE" wp14:editId="7660EC7A">
+            <wp:extent cx="7052310" cy="7713345"/>
+            <wp:effectExtent l="0" t="0" r="0" b="1905"/>
+            <wp:docPr id="34" name="Imagen 34"/>
+            <wp:cNvGraphicFramePr>
+              <a:graphicFrameLocks xmlns:a="http://schemas.openxmlformats.org/drawingml/2006/main" noChangeAspect="1"/>
+            </wp:cNvGraphicFramePr>
+            <a:graphic xmlns:a="http://schemas.openxmlformats.org/drawingml/2006/main">
+              <a:graphicData uri="http://schemas.openxmlformats.org/drawingml/2006/picture">
+                <pic:pic xmlns:pic="http://schemas.openxmlformats.org/drawingml/2006/picture">
+                  <pic:nvPicPr>
+                    <pic:cNvPr id="1" name=""/>
+                    <pic:cNvPicPr/>
+                  </pic:nvPicPr>
+                  <pic:blipFill>
+                    <a:blip r:embed="rId29"/>
+                    <a:stretch>
+                      <a:fillRect/>
+                    </a:stretch>
+                  </pic:blipFill>
+                  <pic:spPr>
+                    <a:xfrm>
+                      <a:off x="0" y="0"/>
+                      <a:ext cx="7052310" cy="7713345"/>
+                    </a:xfrm>
+                    <a:prstGeom prst="rect">
+                      <a:avLst/>
+                    </a:prstGeom>
+                  </pic:spPr>
+                </pic:pic>
+              </a:graphicData>
+            </a:graphic>
+          </wp:inline>
+        </w:drawing>
+      </w:r>
+    </w:p>
+    <w:p>
+      <w:r>
+        <w:rPr>
+          <w:noProof/>
+          <w:lang w:eastAsia="es-SV"/>
+        </w:rPr>
+        <w:lastRenderedPageBreak/>
+        <w:drawing>
+          <wp:inline distT="0" distB="0" distL="0" distR="0" wp14:anchorId="469DBD1D" wp14:editId="0FD0847A">
+            <wp:extent cx="7052310" cy="7713345"/>
+            <wp:effectExtent l="0" t="0" r="0" b="1905"/>
+            <wp:docPr id="35" name="Imagen 35"/>
+            <wp:cNvGraphicFramePr>
+              <a:graphicFrameLocks xmlns:a="http://schemas.openxmlformats.org/drawingml/2006/main" noChangeAspect="1"/>
+            </wp:cNvGraphicFramePr>
+            <a:graphic xmlns:a="http://schemas.openxmlformats.org/drawingml/2006/main">
+              <a:graphicData uri="http://schemas.openxmlformats.org/drawingml/2006/picture">
+                <pic:pic xmlns:pic="http://schemas.openxmlformats.org/drawingml/2006/picture">
+                  <pic:nvPicPr>
+                    <pic:cNvPr id="1" name=""/>
+                    <pic:cNvPicPr/>
+                  </pic:nvPicPr>
+                  <pic:blipFill>
+                    <a:blip r:embed="rId30"/>
+                    <a:stretch>
+                      <a:fillRect/>
+                    </a:stretch>
+                  </pic:blipFill>
+                  <pic:spPr>
+                    <a:xfrm>
+                      <a:off x="0" y="0"/>
+                      <a:ext cx="7052310" cy="7713345"/>
+                    </a:xfrm>
+                    <a:prstGeom prst="rect">
+                      <a:avLst/>
+                    </a:prstGeom>
+                  </pic:spPr>
+                </pic:pic>
+              </a:graphicData>
+            </a:graphic>
+          </wp:inline>
+        </w:drawing>
+      </w:r>
+      <w:bookmarkStart w:id="13" w:name="_GoBack"/>
       <w:bookmarkEnd w:id="13"/>
     </w:p>
-    <w:p/>
     <w:p>
       <w:r>
         <w:br w:type="page"/>
@@ -3109,7 +3280,7 @@
 </file>
 
 <file path=customXml/itemProps1.xml><?xml version="1.0" encoding="utf-8"?>
-<ds:datastoreItem xmlns:ds="http://schemas.openxmlformats.org/officeDocument/2006/customXml" ds:itemID="{FA2BEF1C-28EE-45A1-8DD7-B60015B27AF2}">
+<ds:datastoreItem xmlns:ds="http://schemas.openxmlformats.org/officeDocument/2006/customXml" ds:itemID="{7F267378-B5D0-4F91-AFA2-F9041DFFD050}">
   <ds:schemaRefs>
     <ds:schemaRef ds:uri="http://schemas.openxmlformats.org/officeDocument/2006/bibliography"/>
   </ds:schemaRefs>

</xml_diff>